<commit_message>
refactor(lab1): 🎉 lab1 done
</commit_message>
<xml_diff>
--- a/Programming/Lab1/Report.docx
+++ b/Programming/Lab1/Report.docx
@@ -29,23 +29,13 @@
           <w:szCs w:val="28"/>
         </w:rPr>
       </w:pPr>
-      <w:proofErr w:type="spellStart"/>
-      <w:r>
-        <w:rPr>
-          <w:rFonts w:ascii="Times New Roman" w:hAnsi="Times New Roman" w:cs="Times New Roman"/>
-          <w:sz w:val="28"/>
-          <w:szCs w:val="28"/>
-        </w:rPr>
-        <w:t>Мегафакультет</w:t>
-      </w:r>
-      <w:proofErr w:type="spellEnd"/>
-      <w:r>
-        <w:rPr>
-          <w:rFonts w:ascii="Times New Roman" w:hAnsi="Times New Roman" w:cs="Times New Roman"/>
-          <w:sz w:val="28"/>
-          <w:szCs w:val="28"/>
-        </w:rPr>
-        <w:t xml:space="preserve"> компьютерных технологий и управления</w:t>
+      <w:r>
+        <w:rPr>
+          <w:rFonts w:ascii="Times New Roman" w:hAnsi="Times New Roman" w:cs="Times New Roman"/>
+          <w:sz w:val="28"/>
+          <w:szCs w:val="28"/>
+        </w:rPr>
+        <w:t>Мегафакультет компьютерных технологий и управления</w:t>
       </w:r>
     </w:p>
     <w:p>
@@ -147,7 +137,6 @@
           <w:bCs/>
           <w:sz w:val="32"/>
           <w:szCs w:val="32"/>
-          <w:lang w:val="en-US"/>
         </w:rPr>
       </w:pPr>
       <w:r>
@@ -168,18 +157,7 @@
           <w:sz w:val="32"/>
           <w:szCs w:val="32"/>
         </w:rPr>
-        <w:t>3</w:t>
-      </w:r>
-      <w:r>
-        <w:rPr>
-          <w:rFonts w:ascii="Times New Roman" w:hAnsi="Times New Roman" w:cs="Times New Roman"/>
-          <w:b/>
-          <w:bCs/>
-          <w:sz w:val="32"/>
-          <w:szCs w:val="32"/>
-          <w:lang w:val="en-US"/>
-        </w:rPr>
-        <w:t>1307</w:t>
+        <w:t>31307</w:t>
       </w:r>
     </w:p>
     <w:p>
@@ -239,7 +217,6 @@
           <w:rFonts w:ascii="Times New Roman" w:hAnsi="Times New Roman" w:cs="Times New Roman"/>
           <w:sz w:val="28"/>
           <w:szCs w:val="28"/>
-          <w:lang w:val="en-US"/>
         </w:rPr>
       </w:pPr>
     </w:p>
@@ -376,7 +353,7 @@
     <w:sdt>
       <w:sdtPr>
         <w:rPr>
-          <w:rFonts w:asciiTheme="minorHAnsi" w:eastAsiaTheme="minorHAnsi" w:hAnsiTheme="minorHAnsi" w:cstheme="minorBidi"/>
+          <w:rFonts w:ascii="Times New Roman" w:eastAsiaTheme="minorHAnsi" w:hAnsi="Times New Roman" w:cs="Times New Roman"/>
           <w:color w:val="auto"/>
           <w:sz w:val="22"/>
           <w:szCs w:val="22"/>
@@ -394,6 +371,7 @@
           <w:pPr>
             <w:pStyle w:val="af0"/>
             <w:rPr>
+              <w:rFonts w:ascii="Times New Roman" w:hAnsi="Times New Roman" w:cs="Times New Roman"/>
               <w:sz w:val="40"/>
               <w:szCs w:val="40"/>
             </w:rPr>
@@ -403,7 +381,7 @@
           <w:pPr>
             <w:pStyle w:val="11"/>
             <w:rPr>
-              <w:rFonts w:eastAsiaTheme="minorEastAsia"/>
+              <w:rFonts w:ascii="Times New Roman" w:eastAsiaTheme="minorEastAsia" w:hAnsi="Times New Roman" w:cs="Times New Roman"/>
               <w:noProof/>
               <w:sz w:val="28"/>
               <w:szCs w:val="28"/>
@@ -411,6 +389,9 @@
             </w:rPr>
           </w:pPr>
           <w:r>
+            <w:rPr>
+              <w:rFonts w:ascii="Times New Roman" w:hAnsi="Times New Roman" w:cs="Times New Roman"/>
+            </w:rPr>
             <w:fldChar w:fldCharType="begin"/>
           </w:r>
           <w:r>
@@ -452,6 +433,7 @@
             </w:r>
             <w:r>
               <w:rPr>
+                <w:rFonts w:ascii="Times New Roman" w:hAnsi="Times New Roman" w:cs="Times New Roman"/>
                 <w:noProof/>
                 <w:webHidden/>
               </w:rPr>
@@ -459,6 +441,7 @@
             </w:r>
             <w:r>
               <w:rPr>
+                <w:rFonts w:ascii="Times New Roman" w:hAnsi="Times New Roman" w:cs="Times New Roman"/>
                 <w:noProof/>
                 <w:webHidden/>
               </w:rPr>
@@ -466,12 +449,14 @@
             </w:r>
             <w:r>
               <w:rPr>
+                <w:rFonts w:ascii="Times New Roman" w:hAnsi="Times New Roman" w:cs="Times New Roman"/>
                 <w:noProof/>
                 <w:webHidden/>
               </w:rPr>
             </w:r>
             <w:r>
               <w:rPr>
+                <w:rFonts w:ascii="Times New Roman" w:hAnsi="Times New Roman" w:cs="Times New Roman"/>
                 <w:noProof/>
                 <w:webHidden/>
               </w:rPr>
@@ -480,6 +465,7 @@
             <w:r>
               <w:rPr>
                 <w:rStyle w:val="a9"/>
+                <w:rFonts w:ascii="Times New Roman" w:hAnsi="Times New Roman" w:cs="Times New Roman"/>
                 <w:noProof/>
                 <w:sz w:val="28"/>
                 <w:szCs w:val="28"/>
@@ -489,6 +475,7 @@
             </w:r>
             <w:r>
               <w:rPr>
+                <w:rFonts w:ascii="Times New Roman" w:hAnsi="Times New Roman" w:cs="Times New Roman"/>
                 <w:noProof/>
                 <w:webHidden/>
               </w:rPr>
@@ -500,7 +487,7 @@
           <w:pPr>
             <w:pStyle w:val="11"/>
             <w:rPr>
-              <w:rFonts w:eastAsiaTheme="minorEastAsia"/>
+              <w:rFonts w:ascii="Times New Roman" w:eastAsiaTheme="minorEastAsia" w:hAnsi="Times New Roman" w:cs="Times New Roman"/>
               <w:noProof/>
               <w:sz w:val="28"/>
               <w:szCs w:val="28"/>
@@ -523,6 +510,7 @@
             </w:r>
             <w:r>
               <w:rPr>
+                <w:rFonts w:ascii="Times New Roman" w:hAnsi="Times New Roman" w:cs="Times New Roman"/>
                 <w:noProof/>
                 <w:webHidden/>
               </w:rPr>
@@ -530,6 +518,7 @@
             </w:r>
             <w:r>
               <w:rPr>
+                <w:rFonts w:ascii="Times New Roman" w:hAnsi="Times New Roman" w:cs="Times New Roman"/>
                 <w:noProof/>
                 <w:webHidden/>
               </w:rPr>
@@ -537,12 +526,14 @@
             </w:r>
             <w:r>
               <w:rPr>
+                <w:rFonts w:ascii="Times New Roman" w:hAnsi="Times New Roman" w:cs="Times New Roman"/>
                 <w:noProof/>
                 <w:webHidden/>
               </w:rPr>
             </w:r>
             <w:r>
               <w:rPr>
+                <w:rFonts w:ascii="Times New Roman" w:hAnsi="Times New Roman" w:cs="Times New Roman"/>
                 <w:noProof/>
                 <w:webHidden/>
               </w:rPr>
@@ -551,6 +542,7 @@
             <w:r>
               <w:rPr>
                 <w:rStyle w:val="a9"/>
+                <w:rFonts w:ascii="Times New Roman" w:hAnsi="Times New Roman" w:cs="Times New Roman"/>
                 <w:noProof/>
                 <w:sz w:val="28"/>
                 <w:szCs w:val="28"/>
@@ -560,6 +552,7 @@
             </w:r>
             <w:r>
               <w:rPr>
+                <w:rFonts w:ascii="Times New Roman" w:hAnsi="Times New Roman" w:cs="Times New Roman"/>
                 <w:noProof/>
                 <w:webHidden/>
               </w:rPr>
@@ -571,7 +564,7 @@
           <w:pPr>
             <w:pStyle w:val="11"/>
             <w:rPr>
-              <w:rFonts w:eastAsiaTheme="minorEastAsia"/>
+              <w:rFonts w:ascii="Times New Roman" w:eastAsiaTheme="minorEastAsia" w:hAnsi="Times New Roman" w:cs="Times New Roman"/>
               <w:noProof/>
               <w:sz w:val="28"/>
               <w:szCs w:val="28"/>
@@ -594,6 +587,7 @@
             </w:r>
             <w:r>
               <w:rPr>
+                <w:rFonts w:ascii="Times New Roman" w:hAnsi="Times New Roman" w:cs="Times New Roman"/>
                 <w:noProof/>
                 <w:webHidden/>
               </w:rPr>
@@ -601,6 +595,7 @@
             </w:r>
             <w:r>
               <w:rPr>
+                <w:rFonts w:ascii="Times New Roman" w:hAnsi="Times New Roman" w:cs="Times New Roman"/>
                 <w:noProof/>
                 <w:webHidden/>
               </w:rPr>
@@ -608,12 +603,14 @@
             </w:r>
             <w:r>
               <w:rPr>
+                <w:rFonts w:ascii="Times New Roman" w:hAnsi="Times New Roman" w:cs="Times New Roman"/>
                 <w:noProof/>
                 <w:webHidden/>
               </w:rPr>
             </w:r>
             <w:r>
               <w:rPr>
+                <w:rFonts w:ascii="Times New Roman" w:hAnsi="Times New Roman" w:cs="Times New Roman"/>
                 <w:noProof/>
                 <w:webHidden/>
               </w:rPr>
@@ -622,6 +619,7 @@
             <w:r>
               <w:rPr>
                 <w:rStyle w:val="a9"/>
+                <w:rFonts w:ascii="Times New Roman" w:hAnsi="Times New Roman" w:cs="Times New Roman"/>
                 <w:noProof/>
                 <w:sz w:val="28"/>
                 <w:szCs w:val="28"/>
@@ -631,6 +629,7 @@
             </w:r>
             <w:r>
               <w:rPr>
+                <w:rFonts w:ascii="Times New Roman" w:hAnsi="Times New Roman" w:cs="Times New Roman"/>
                 <w:noProof/>
                 <w:webHidden/>
               </w:rPr>
@@ -642,7 +641,7 @@
           <w:pPr>
             <w:pStyle w:val="11"/>
             <w:rPr>
-              <w:rFonts w:eastAsiaTheme="minorEastAsia"/>
+              <w:rFonts w:ascii="Times New Roman" w:eastAsiaTheme="minorEastAsia" w:hAnsi="Times New Roman" w:cs="Times New Roman"/>
               <w:noProof/>
               <w:sz w:val="28"/>
               <w:szCs w:val="28"/>
@@ -661,60 +660,53 @@
                 <w:sz w:val="28"/>
                 <w:szCs w:val="28"/>
               </w:rPr>
-              <w:t>Рез</w:t>
+              <w:t>Результат работы программы</w:t>
+            </w:r>
+            <w:r>
+              <w:rPr>
+                <w:rFonts w:ascii="Times New Roman" w:hAnsi="Times New Roman" w:cs="Times New Roman"/>
+                <w:noProof/>
+                <w:webHidden/>
+              </w:rPr>
+              <w:fldChar w:fldCharType="begin"/>
+            </w:r>
+            <w:r>
+              <w:rPr>
+                <w:rFonts w:ascii="Times New Roman" w:hAnsi="Times New Roman" w:cs="Times New Roman"/>
+                <w:noProof/>
+                <w:webHidden/>
+              </w:rPr>
+              <w:instrText>PAGEREF _Toc114735313 \h</w:instrText>
+            </w:r>
+            <w:r>
+              <w:rPr>
+                <w:rFonts w:ascii="Times New Roman" w:hAnsi="Times New Roman" w:cs="Times New Roman"/>
+                <w:noProof/>
+                <w:webHidden/>
+              </w:rPr>
+            </w:r>
+            <w:r>
+              <w:rPr>
+                <w:rFonts w:ascii="Times New Roman" w:hAnsi="Times New Roman" w:cs="Times New Roman"/>
+                <w:noProof/>
+                <w:webHidden/>
+              </w:rPr>
+              <w:fldChar w:fldCharType="separate"/>
             </w:r>
             <w:r>
               <w:rPr>
                 <w:rStyle w:val="a9"/>
                 <w:rFonts w:ascii="Times New Roman" w:hAnsi="Times New Roman" w:cs="Times New Roman"/>
-                <w:b/>
-                <w:bCs/>
-                <w:noProof/>
-                <w:webHidden/>
+                <w:noProof/>
                 <w:sz w:val="28"/>
                 <w:szCs w:val="28"/>
               </w:rPr>
-              <w:t>ультат работы программы</w:t>
-            </w:r>
-            <w:r>
-              <w:rPr>
-                <w:noProof/>
-                <w:webHidden/>
-              </w:rPr>
-              <w:fldChar w:fldCharType="begin"/>
-            </w:r>
-            <w:r>
-              <w:rPr>
-                <w:noProof/>
-                <w:webHidden/>
-              </w:rPr>
-              <w:instrText>PAGEREF _Toc114735313 \h</w:instrText>
-            </w:r>
-            <w:r>
-              <w:rPr>
-                <w:noProof/>
-                <w:webHidden/>
-              </w:rPr>
-            </w:r>
-            <w:r>
-              <w:rPr>
-                <w:noProof/>
-                <w:webHidden/>
-              </w:rPr>
-              <w:fldChar w:fldCharType="separate"/>
-            </w:r>
-            <w:r>
-              <w:rPr>
-                <w:rStyle w:val="a9"/>
-                <w:noProof/>
-                <w:sz w:val="28"/>
-                <w:szCs w:val="28"/>
-              </w:rPr>
               <w:tab/>
               <w:t>5</w:t>
             </w:r>
             <w:r>
               <w:rPr>
+                <w:rFonts w:ascii="Times New Roman" w:hAnsi="Times New Roman" w:cs="Times New Roman"/>
                 <w:noProof/>
                 <w:webHidden/>
               </w:rPr>
@@ -726,7 +718,7 @@
           <w:pPr>
             <w:pStyle w:val="11"/>
             <w:rPr>
-              <w:rFonts w:eastAsiaTheme="minorEastAsia"/>
+              <w:rFonts w:ascii="Times New Roman" w:eastAsiaTheme="minorEastAsia" w:hAnsi="Times New Roman" w:cs="Times New Roman"/>
               <w:sz w:val="28"/>
               <w:szCs w:val="28"/>
               <w:lang w:eastAsia="ru-RU"/>
@@ -748,6 +740,7 @@
             </w:r>
             <w:r>
               <w:rPr>
+                <w:rFonts w:ascii="Times New Roman" w:hAnsi="Times New Roman" w:cs="Times New Roman"/>
                 <w:noProof/>
                 <w:webHidden/>
               </w:rPr>
@@ -755,6 +748,7 @@
             </w:r>
             <w:r>
               <w:rPr>
+                <w:rFonts w:ascii="Times New Roman" w:hAnsi="Times New Roman" w:cs="Times New Roman"/>
                 <w:noProof/>
                 <w:webHidden/>
               </w:rPr>
@@ -762,12 +756,14 @@
             </w:r>
             <w:r>
               <w:rPr>
+                <w:rFonts w:ascii="Times New Roman" w:hAnsi="Times New Roman" w:cs="Times New Roman"/>
                 <w:noProof/>
                 <w:webHidden/>
               </w:rPr>
             </w:r>
             <w:r>
               <w:rPr>
+                <w:rFonts w:ascii="Times New Roman" w:hAnsi="Times New Roman" w:cs="Times New Roman"/>
                 <w:noProof/>
                 <w:webHidden/>
               </w:rPr>
@@ -776,6 +772,7 @@
             <w:r>
               <w:rPr>
                 <w:rStyle w:val="a9"/>
+                <w:rFonts w:ascii="Times New Roman" w:hAnsi="Times New Roman" w:cs="Times New Roman"/>
                 <w:noProof/>
                 <w:sz w:val="28"/>
                 <w:szCs w:val="28"/>
@@ -785,6 +782,7 @@
             </w:r>
             <w:r>
               <w:rPr>
+                <w:rFonts w:ascii="Times New Roman" w:hAnsi="Times New Roman" w:cs="Times New Roman"/>
                 <w:noProof/>
                 <w:webHidden/>
               </w:rPr>
@@ -794,6 +792,7 @@
           <w:r>
             <w:rPr>
               <w:rStyle w:val="a9"/>
+              <w:rFonts w:ascii="Times New Roman" w:hAnsi="Times New Roman" w:cs="Times New Roman"/>
               <w:sz w:val="28"/>
               <w:szCs w:val="28"/>
             </w:rPr>
@@ -815,6 +814,7 @@
       </w:pPr>
       <w:r>
         <w:rPr>
+          <w:rFonts w:ascii="Times New Roman" w:hAnsi="Times New Roman" w:cs="Times New Roman"/>
           <w:sz w:val="28"/>
           <w:szCs w:val="28"/>
         </w:rPr>
@@ -867,6 +867,7 @@
       <w:r>
         <w:rPr>
           <w:rFonts w:ascii="Times New Roman" w:hAnsi="Times New Roman" w:cs="Times New Roman"/>
+          <w:noProof/>
           <w:sz w:val="28"/>
           <w:szCs w:val="28"/>
         </w:rPr>
@@ -886,7 +887,7 @@
                     <pic:cNvPicPr/>
                   </pic:nvPicPr>
                   <pic:blipFill>
-                    <a:blip r:embed="rId7"/>
+                    <a:blip r:embed="rId8"/>
                     <a:stretch>
                       <a:fillRect/>
                     </a:stretch>
@@ -950,9 +951,20 @@
       <w:bookmarkStart w:id="3" w:name="_Toc114735313"/>
       <w:bookmarkEnd w:id="2"/>
     </w:p>
-    <w:p/>
-    <w:p>
-      <w:pPr>
+    <w:p>
+      <w:pPr>
+        <w:rPr>
+          <w:rFonts w:ascii="Times New Roman" w:hAnsi="Times New Roman" w:cs="Times New Roman"/>
+        </w:rPr>
+      </w:pPr>
+    </w:p>
+    <w:p>
+      <w:pPr>
+        <w:pStyle w:val="af"/>
+        <w:numPr>
+          <w:ilvl w:val="0"/>
+          <w:numId w:val="2"/>
+        </w:numPr>
         <w:rPr>
           <w:rStyle w:val="a3"/>
           <w:rFonts w:ascii="Times New Roman" w:hAnsi="Times New Roman" w:cs="Times New Roman"/>
@@ -960,7 +972,7 @@
           <w:szCs w:val="28"/>
         </w:rPr>
       </w:pPr>
-      <w:hyperlink r:id="rId8" w:history="1">
+      <w:hyperlink r:id="rId9" w:history="1">
         <w:r>
           <w:rPr>
             <w:rStyle w:val="a3"/>
@@ -968,25 +980,7 @@
             <w:sz w:val="28"/>
             <w:szCs w:val="28"/>
           </w:rPr>
-          <w:t>https://github.com/Vaneshik/VT-Labs/blob/m</w:t>
-        </w:r>
-        <w:r>
-          <w:rPr>
-            <w:rStyle w:val="a3"/>
-            <w:rFonts w:ascii="Times New Roman" w:hAnsi="Times New Roman" w:cs="Times New Roman"/>
-            <w:sz w:val="28"/>
-            <w:szCs w:val="28"/>
-          </w:rPr>
-          <w:t>a</w:t>
-        </w:r>
-        <w:r>
-          <w:rPr>
-            <w:rStyle w:val="a3"/>
-            <w:rFonts w:ascii="Times New Roman" w:hAnsi="Times New Roman" w:cs="Times New Roman"/>
-            <w:sz w:val="28"/>
-            <w:szCs w:val="28"/>
-          </w:rPr>
-          <w:t>in/java/lab1/Main.java</w:t>
+          <w:t>GitHub</w:t>
         </w:r>
       </w:hyperlink>
     </w:p>
@@ -1036,25 +1030,104 @@
     <w:p/>
     <w:p>
       <w:pPr>
+        <w:pStyle w:val="af"/>
+        <w:numPr>
+          <w:ilvl w:val="0"/>
+          <w:numId w:val="1"/>
+        </w:numPr>
+        <w:jc w:val="both"/>
+        <w:rPr>
+          <w:rFonts w:ascii="Times New Roman" w:hAnsi="Times New Roman" w:cs="Times New Roman"/>
+          <w:sz w:val="28"/>
+          <w:szCs w:val="28"/>
+        </w:rPr>
+      </w:pPr>
+      <w:r>
+        <w:rPr>
+          <w:rFonts w:ascii="Times New Roman" w:hAnsi="Times New Roman" w:cs="Times New Roman"/>
+          <w:sz w:val="28"/>
+          <w:szCs w:val="28"/>
+        </w:rPr>
+        <w:t xml:space="preserve">Возможный вариант результаты работы, так как </w:t>
+      </w:r>
+      <w:r>
+        <w:rPr>
+          <w:rFonts w:ascii="Times New Roman" w:hAnsi="Times New Roman" w:cs="Times New Roman"/>
+          <w:sz w:val="28"/>
+          <w:szCs w:val="28"/>
+        </w:rPr>
+        <w:t>при запуске один из массивов заполнятся случайными числами.</w:t>
+      </w:r>
+    </w:p>
+    <w:p>
+      <w:pPr>
+        <w:jc w:val="center"/>
+        <w:rPr>
+          <w:rFonts w:ascii="Times New Roman" w:hAnsi="Times New Roman" w:cs="Times New Roman"/>
+        </w:rPr>
+      </w:pPr>
+      <w:r>
+        <w:rPr>
+          <w:rFonts w:ascii="Times New Roman" w:hAnsi="Times New Roman" w:cs="Times New Roman"/>
+        </w:rPr>
+        <w:drawing>
+          <wp:inline distT="0" distB="0" distL="0" distR="0" wp14:anchorId="6A907749" wp14:editId="335F17B0">
+            <wp:extent cx="5940425" cy="1619250"/>
+            <wp:effectExtent l="0" t="0" r="3175" b="0"/>
+            <wp:docPr id="2" name="Рисунок 2"/>
+            <wp:cNvGraphicFramePr>
+              <a:graphicFrameLocks xmlns:a="http://schemas.openxmlformats.org/drawingml/2006/main" noChangeAspect="1"/>
+            </wp:cNvGraphicFramePr>
+            <a:graphic xmlns:a="http://schemas.openxmlformats.org/drawingml/2006/main">
+              <a:graphicData uri="http://schemas.openxmlformats.org/drawingml/2006/picture">
+                <pic:pic xmlns:pic="http://schemas.openxmlformats.org/drawingml/2006/picture">
+                  <pic:nvPicPr>
+                    <pic:cNvPr id="1" name=""/>
+                    <pic:cNvPicPr/>
+                  </pic:nvPicPr>
+                  <pic:blipFill>
+                    <a:blip r:embed="rId10"/>
+                    <a:stretch>
+                      <a:fillRect/>
+                    </a:stretch>
+                  </pic:blipFill>
+                  <pic:spPr>
+                    <a:xfrm>
+                      <a:off x="0" y="0"/>
+                      <a:ext cx="5940425" cy="1619250"/>
+                    </a:xfrm>
+                    <a:prstGeom prst="rect">
+                      <a:avLst/>
+                    </a:prstGeom>
+                  </pic:spPr>
+                </pic:pic>
+              </a:graphicData>
+            </a:graphic>
+          </wp:inline>
+        </w:drawing>
+      </w:r>
+    </w:p>
+    <w:p>
+      <w:pPr>
         <w:spacing w:after="0" w:line="240" w:lineRule="auto"/>
         <w:rPr>
+          <w:rFonts w:ascii="Times New Roman" w:hAnsi="Times New Roman" w:cs="Times New Roman"/>
           <w:b/>
           <w:bCs/>
           <w:noProof/>
           <w:sz w:val="28"/>
           <w:szCs w:val="28"/>
-          <w:lang w:val="en-US"/>
         </w:rPr>
       </w:pPr>
       <w:bookmarkStart w:id="4" w:name="_Toc114735314"/>
       <w:r>
         <w:rPr>
+          <w:rFonts w:ascii="Times New Roman" w:hAnsi="Times New Roman" w:cs="Times New Roman"/>
           <w:b/>
           <w:bCs/>
           <w:noProof/>
           <w:sz w:val="28"/>
           <w:szCs w:val="28"/>
-          <w:lang w:val="en-US"/>
         </w:rPr>
         <w:br w:type="page"/>
       </w:r>
@@ -1082,30 +1155,138 @@
       </w:r>
       <w:bookmarkEnd w:id="4"/>
     </w:p>
-    <w:p/>
-    <w:p>
-      <w:pPr>
-        <w:rPr>
-          <w:rFonts w:ascii="Times New Roman" w:hAnsi="Times New Roman" w:cs="Times New Roman"/>
-          <w:sz w:val="28"/>
-          <w:szCs w:val="28"/>
-        </w:rPr>
-      </w:pPr>
-      <w:r>
-        <w:rPr>
-          <w:rFonts w:ascii="Times New Roman" w:hAnsi="Times New Roman" w:cs="Times New Roman"/>
-          <w:sz w:val="28"/>
-          <w:szCs w:val="28"/>
-        </w:rPr>
-        <w:t>В</w:t>
-      </w:r>
-      <w:r>
-        <w:rPr>
-          <w:rFonts w:ascii="Times New Roman" w:hAnsi="Times New Roman" w:cs="Times New Roman"/>
-          <w:sz w:val="28"/>
-          <w:szCs w:val="28"/>
-        </w:rPr>
-        <w:t xml:space="preserve"> ходе проделанной лабораторной работы, я познакомился с синтаксисом </w:t>
+    <w:p>
+      <w:pPr>
+        <w:rPr>
+          <w:rFonts w:ascii="Times New Roman" w:hAnsi="Times New Roman" w:cs="Times New Roman"/>
+        </w:rPr>
+      </w:pPr>
+    </w:p>
+    <w:p>
+      <w:pPr>
+        <w:rPr>
+          <w:rFonts w:ascii="Times New Roman" w:hAnsi="Times New Roman" w:cs="Times New Roman"/>
+          <w:sz w:val="28"/>
+          <w:szCs w:val="28"/>
+        </w:rPr>
+      </w:pPr>
+      <w:r>
+        <w:rPr>
+          <w:rFonts w:ascii="Times New Roman" w:hAnsi="Times New Roman" w:cs="Times New Roman"/>
+          <w:sz w:val="28"/>
+          <w:szCs w:val="28"/>
+        </w:rPr>
+        <w:t xml:space="preserve">В ходе </w:t>
+      </w:r>
+      <w:r>
+        <w:rPr>
+          <w:rFonts w:ascii="Times New Roman" w:hAnsi="Times New Roman" w:cs="Times New Roman"/>
+          <w:sz w:val="28"/>
+          <w:szCs w:val="28"/>
+        </w:rPr>
+        <w:t xml:space="preserve">выполнения </w:t>
+      </w:r>
+      <w:r>
+        <w:rPr>
+          <w:rFonts w:ascii="Times New Roman" w:hAnsi="Times New Roman" w:cs="Times New Roman"/>
+          <w:sz w:val="28"/>
+          <w:szCs w:val="28"/>
+        </w:rPr>
+        <w:t xml:space="preserve">лабораторной работы, я </w:t>
+      </w:r>
+      <w:r>
+        <w:rPr>
+          <w:rFonts w:ascii="Times New Roman" w:hAnsi="Times New Roman" w:cs="Times New Roman"/>
+          <w:sz w:val="28"/>
+          <w:szCs w:val="28"/>
+        </w:rPr>
+        <w:t>сделал следующее:</w:t>
+      </w:r>
+    </w:p>
+    <w:p>
+      <w:pPr>
+        <w:pStyle w:val="af"/>
+        <w:numPr>
+          <w:ilvl w:val="0"/>
+          <w:numId w:val="1"/>
+        </w:numPr>
+        <w:rPr>
+          <w:rFonts w:ascii="Times New Roman" w:hAnsi="Times New Roman" w:cs="Times New Roman"/>
+          <w:sz w:val="28"/>
+          <w:szCs w:val="28"/>
+        </w:rPr>
+      </w:pPr>
+      <w:r>
+        <w:rPr>
+          <w:rFonts w:ascii="Times New Roman" w:hAnsi="Times New Roman" w:cs="Times New Roman"/>
+          <w:sz w:val="28"/>
+          <w:szCs w:val="28"/>
+        </w:rPr>
+        <w:t>поработал</w:t>
+      </w:r>
+      <w:r>
+        <w:rPr>
+          <w:rFonts w:ascii="Times New Roman" w:hAnsi="Times New Roman" w:cs="Times New Roman"/>
+          <w:sz w:val="28"/>
+          <w:szCs w:val="28"/>
+        </w:rPr>
+        <w:t xml:space="preserve"> с удаленным сервером «</w:t>
+      </w:r>
+      <w:proofErr w:type="spellStart"/>
+      <w:r>
+        <w:rPr>
+          <w:rFonts w:ascii="Times New Roman" w:hAnsi="Times New Roman" w:cs="Times New Roman"/>
+          <w:sz w:val="28"/>
+          <w:szCs w:val="28"/>
+        </w:rPr>
+        <w:t>helious</w:t>
+      </w:r>
+      <w:proofErr w:type="spellEnd"/>
+      <w:r>
+        <w:rPr>
+          <w:rFonts w:ascii="Times New Roman" w:hAnsi="Times New Roman" w:cs="Times New Roman"/>
+          <w:sz w:val="28"/>
+          <w:szCs w:val="28"/>
+        </w:rPr>
+        <w:t>»</w:t>
+      </w:r>
+      <w:r>
+        <w:rPr>
+          <w:rFonts w:ascii="Times New Roman" w:hAnsi="Times New Roman" w:cs="Times New Roman"/>
+          <w:sz w:val="28"/>
+          <w:szCs w:val="28"/>
+        </w:rPr>
+        <w:t>;</w:t>
+      </w:r>
+    </w:p>
+    <w:p>
+      <w:pPr>
+        <w:pStyle w:val="af"/>
+        <w:numPr>
+          <w:ilvl w:val="0"/>
+          <w:numId w:val="1"/>
+        </w:numPr>
+        <w:rPr>
+          <w:rFonts w:ascii="Times New Roman" w:hAnsi="Times New Roman" w:cs="Times New Roman"/>
+          <w:sz w:val="28"/>
+          <w:szCs w:val="28"/>
+        </w:rPr>
+      </w:pPr>
+      <w:r>
+        <w:rPr>
+          <w:rFonts w:ascii="Times New Roman" w:hAnsi="Times New Roman" w:cs="Times New Roman"/>
+          <w:sz w:val="28"/>
+          <w:szCs w:val="28"/>
+        </w:rPr>
+        <w:t xml:space="preserve">познакомился с синтаксисом </w:t>
+      </w:r>
+      <w:r>
+        <w:rPr>
+          <w:rFonts w:ascii="Times New Roman" w:hAnsi="Times New Roman" w:cs="Times New Roman"/>
+          <w:sz w:val="28"/>
+          <w:szCs w:val="28"/>
+        </w:rPr>
+        <w:t xml:space="preserve">ЯП </w:t>
       </w:r>
       <w:r>
         <w:rPr>
@@ -1122,7 +1303,99 @@
           <w:sz w:val="28"/>
           <w:szCs w:val="28"/>
         </w:rPr>
-        <w:t xml:space="preserve">; поработал с числовыми типами данных, с одномерными и двумерными массивами; изучил возможности встроенной библиотеки </w:t>
+        <w:t xml:space="preserve">; </w:t>
+      </w:r>
+    </w:p>
+    <w:p>
+      <w:pPr>
+        <w:pStyle w:val="af"/>
+        <w:numPr>
+          <w:ilvl w:val="0"/>
+          <w:numId w:val="1"/>
+        </w:numPr>
+        <w:rPr>
+          <w:rFonts w:ascii="Times New Roman" w:hAnsi="Times New Roman" w:cs="Times New Roman"/>
+          <w:sz w:val="28"/>
+          <w:szCs w:val="28"/>
+        </w:rPr>
+      </w:pPr>
+      <w:r>
+        <w:rPr>
+          <w:rFonts w:ascii="Times New Roman" w:hAnsi="Times New Roman" w:cs="Times New Roman"/>
+          <w:sz w:val="28"/>
+          <w:szCs w:val="28"/>
+        </w:rPr>
+        <w:t>поработал с числовыми типами данных, с одномерными и двумерными массивами</w:t>
+      </w:r>
+      <w:r>
+        <w:rPr>
+          <w:rFonts w:ascii="Times New Roman" w:hAnsi="Times New Roman" w:cs="Times New Roman"/>
+          <w:sz w:val="28"/>
+          <w:szCs w:val="28"/>
+        </w:rPr>
+        <w:t>, с циклами</w:t>
+      </w:r>
+      <w:r>
+        <w:rPr>
+          <w:rFonts w:ascii="Times New Roman" w:hAnsi="Times New Roman" w:cs="Times New Roman"/>
+          <w:sz w:val="28"/>
+          <w:szCs w:val="28"/>
+        </w:rPr>
+        <w:t xml:space="preserve">, </w:t>
+      </w:r>
+      <w:r>
+        <w:rPr>
+          <w:rFonts w:ascii="Times New Roman" w:hAnsi="Times New Roman" w:cs="Times New Roman"/>
+          <w:sz w:val="28"/>
+          <w:szCs w:val="28"/>
+        </w:rPr>
+        <w:t>инструкциями ветвления</w:t>
+      </w:r>
+      <w:r>
+        <w:rPr>
+          <w:rFonts w:ascii="Times New Roman" w:hAnsi="Times New Roman" w:cs="Times New Roman"/>
+          <w:sz w:val="28"/>
+          <w:szCs w:val="28"/>
+        </w:rPr>
+        <w:t xml:space="preserve"> и форматированным выводом данных</w:t>
+      </w:r>
+      <w:r>
+        <w:rPr>
+          <w:rFonts w:ascii="Times New Roman" w:hAnsi="Times New Roman" w:cs="Times New Roman"/>
+          <w:sz w:val="28"/>
+          <w:szCs w:val="28"/>
+        </w:rPr>
+        <w:t xml:space="preserve"> в стандартный поток</w:t>
+      </w:r>
+      <w:r>
+        <w:rPr>
+          <w:rFonts w:ascii="Times New Roman" w:hAnsi="Times New Roman" w:cs="Times New Roman"/>
+          <w:sz w:val="28"/>
+          <w:szCs w:val="28"/>
+        </w:rPr>
+        <w:t xml:space="preserve">; </w:t>
+      </w:r>
+    </w:p>
+    <w:p>
+      <w:pPr>
+        <w:pStyle w:val="af"/>
+        <w:numPr>
+          <w:ilvl w:val="0"/>
+          <w:numId w:val="1"/>
+        </w:numPr>
+        <w:rPr>
+          <w:rFonts w:ascii="Times New Roman" w:hAnsi="Times New Roman" w:cs="Times New Roman"/>
+          <w:sz w:val="28"/>
+          <w:szCs w:val="28"/>
+        </w:rPr>
+      </w:pPr>
+      <w:r>
+        <w:rPr>
+          <w:rFonts w:ascii="Times New Roman" w:hAnsi="Times New Roman" w:cs="Times New Roman"/>
+          <w:sz w:val="28"/>
+          <w:szCs w:val="28"/>
+        </w:rPr>
+        <w:t xml:space="preserve">изучил возможности встроенной библиотеки </w:t>
       </w:r>
       <w:r>
         <w:rPr>
@@ -1139,7 +1412,37 @@
           <w:sz w:val="28"/>
           <w:szCs w:val="28"/>
         </w:rPr>
-        <w:t xml:space="preserve">; научился компилировать и запускать </w:t>
+        <w:t xml:space="preserve">; </w:t>
+      </w:r>
+    </w:p>
+    <w:p>
+      <w:pPr>
+        <w:pStyle w:val="af"/>
+        <w:numPr>
+          <w:ilvl w:val="0"/>
+          <w:numId w:val="1"/>
+        </w:numPr>
+        <w:rPr>
+          <w:rFonts w:ascii="Times New Roman" w:hAnsi="Times New Roman" w:cs="Times New Roman"/>
+          <w:sz w:val="28"/>
+          <w:szCs w:val="28"/>
+        </w:rPr>
+      </w:pPr>
+      <w:r>
+        <w:rPr>
+          <w:rFonts w:ascii="Times New Roman" w:hAnsi="Times New Roman" w:cs="Times New Roman"/>
+          <w:sz w:val="28"/>
+          <w:szCs w:val="28"/>
+        </w:rPr>
+        <w:t xml:space="preserve">научился компилировать и запускать </w:t>
+      </w:r>
+      <w:r>
+        <w:rPr>
+          <w:rFonts w:ascii="Times New Roman" w:hAnsi="Times New Roman" w:cs="Times New Roman"/>
+          <w:sz w:val="28"/>
+          <w:szCs w:val="28"/>
+        </w:rPr>
+        <w:t xml:space="preserve">код, написанный на ЯП </w:t>
       </w:r>
       <w:r>
         <w:rPr>
@@ -1156,7 +1459,45 @@
           <w:sz w:val="28"/>
           <w:szCs w:val="28"/>
         </w:rPr>
-        <w:t xml:space="preserve">-код, создавать </w:t>
+        <w:t>;</w:t>
+      </w:r>
+    </w:p>
+    <w:p>
+      <w:pPr>
+        <w:pStyle w:val="af"/>
+        <w:numPr>
+          <w:ilvl w:val="0"/>
+          <w:numId w:val="1"/>
+        </w:numPr>
+        <w:rPr>
+          <w:rFonts w:ascii="Times New Roman" w:hAnsi="Times New Roman" w:cs="Times New Roman"/>
+          <w:sz w:val="28"/>
+          <w:szCs w:val="28"/>
+        </w:rPr>
+      </w:pPr>
+      <w:r>
+        <w:rPr>
+          <w:rFonts w:ascii="Times New Roman" w:hAnsi="Times New Roman" w:cs="Times New Roman"/>
+          <w:sz w:val="28"/>
+          <w:szCs w:val="28"/>
+        </w:rPr>
+        <w:t>созда</w:t>
+      </w:r>
+      <w:r>
+        <w:rPr>
+          <w:rFonts w:ascii="Times New Roman" w:hAnsi="Times New Roman" w:cs="Times New Roman"/>
+          <w:sz w:val="28"/>
+          <w:szCs w:val="28"/>
+        </w:rPr>
+        <w:t>л</w:t>
+      </w:r>
+      <w:r>
+        <w:rPr>
+          <w:rFonts w:ascii="Times New Roman" w:hAnsi="Times New Roman" w:cs="Times New Roman"/>
+          <w:sz w:val="28"/>
+          <w:szCs w:val="28"/>
+        </w:rPr>
+        <w:t xml:space="preserve"> </w:t>
       </w:r>
       <w:r>
         <w:rPr>
@@ -1173,23 +1514,74 @@
           <w:sz w:val="28"/>
           <w:szCs w:val="28"/>
         </w:rPr>
-        <w:t>-</w:t>
-      </w:r>
-      <w:r>
-        <w:rPr>
-          <w:rFonts w:ascii="Times New Roman" w:hAnsi="Times New Roman" w:cs="Times New Roman"/>
-          <w:sz w:val="28"/>
-          <w:szCs w:val="28"/>
-        </w:rPr>
-        <w:t>архив</w:t>
-      </w:r>
-      <w:r>
-        <w:rPr>
-          <w:rFonts w:ascii="Times New Roman" w:hAnsi="Times New Roman" w:cs="Times New Roman"/>
-          <w:sz w:val="28"/>
-          <w:szCs w:val="28"/>
-        </w:rPr>
-        <w:t xml:space="preserve"> с помощью командной строки, взаимодействовать с удаленным сервером «</w:t>
+        <w:t>-архив с помощью командной строк</w:t>
+      </w:r>
+      <w:r>
+        <w:rPr>
+          <w:rFonts w:ascii="Times New Roman" w:hAnsi="Times New Roman" w:cs="Times New Roman"/>
+          <w:sz w:val="28"/>
+          <w:szCs w:val="28"/>
+        </w:rPr>
+        <w:t>и.</w:t>
+      </w:r>
+    </w:p>
+    <w:p>
+      <w:pPr>
+        <w:rPr>
+          <w:rFonts w:ascii="Times New Roman" w:hAnsi="Times New Roman" w:cs="Times New Roman"/>
+          <w:sz w:val="28"/>
+          <w:szCs w:val="28"/>
+          <w:lang w:val="en-US"/>
+        </w:rPr>
+      </w:pPr>
+      <w:r>
+        <w:rPr>
+          <w:rFonts w:ascii="Times New Roman" w:hAnsi="Times New Roman" w:cs="Times New Roman"/>
+          <w:sz w:val="28"/>
+          <w:szCs w:val="28"/>
+        </w:rPr>
+        <w:t>Таким образом,</w:t>
+      </w:r>
+      <w:r>
+        <w:rPr>
+          <w:rFonts w:ascii="Times New Roman" w:hAnsi="Times New Roman" w:cs="Times New Roman"/>
+          <w:sz w:val="28"/>
+          <w:szCs w:val="28"/>
+        </w:rPr>
+        <w:t xml:space="preserve"> я получил </w:t>
+      </w:r>
+      <w:r>
+        <w:rPr>
+          <w:rFonts w:ascii="Times New Roman" w:hAnsi="Times New Roman" w:cs="Times New Roman"/>
+          <w:sz w:val="28"/>
+          <w:szCs w:val="28"/>
+        </w:rPr>
+        <w:t xml:space="preserve">базу для освоения ЯП </w:t>
+      </w:r>
+      <w:r>
+        <w:rPr>
+          <w:rFonts w:ascii="Times New Roman" w:hAnsi="Times New Roman" w:cs="Times New Roman"/>
+          <w:sz w:val="28"/>
+          <w:szCs w:val="28"/>
+          <w:lang w:val="en-US"/>
+        </w:rPr>
+        <w:t>Java</w:t>
+      </w:r>
+      <w:r>
+        <w:rPr>
+          <w:rFonts w:ascii="Times New Roman" w:hAnsi="Times New Roman" w:cs="Times New Roman"/>
+          <w:sz w:val="28"/>
+          <w:szCs w:val="28"/>
+        </w:rPr>
+        <w:t xml:space="preserve"> </w:t>
+      </w:r>
+      <w:r>
+        <w:rPr>
+          <w:rFonts w:ascii="Times New Roman" w:hAnsi="Times New Roman" w:cs="Times New Roman"/>
+          <w:sz w:val="28"/>
+          <w:szCs w:val="28"/>
+        </w:rPr>
+        <w:t>и взаимодействия с удаленным сервером «</w:t>
       </w:r>
       <w:proofErr w:type="spellStart"/>
       <w:r>
@@ -1197,6 +1589,7 @@
           <w:rFonts w:ascii="Times New Roman" w:hAnsi="Times New Roman" w:cs="Times New Roman"/>
           <w:sz w:val="28"/>
           <w:szCs w:val="28"/>
+          <w:lang w:val="en-US"/>
         </w:rPr>
         <w:t>helious</w:t>
       </w:r>
@@ -1211,8 +1604,8 @@
       </w:r>
     </w:p>
     <w:sectPr>
-      <w:footerReference w:type="default" r:id="rId9"/>
-      <w:footerReference w:type="first" r:id="rId10"/>
+      <w:footerReference w:type="default" r:id="rId11"/>
+      <w:footerReference w:type="first" r:id="rId12"/>
       <w:pgSz w:w="11906" w:h="16838"/>
       <w:pgMar w:top="1134" w:right="850" w:bottom="1134" w:left="1701" w:header="0" w:footer="708" w:gutter="0"/>
       <w:cols w:space="720"/>
@@ -1298,8 +1691,18 @@
     <w:pPr>
       <w:pStyle w:val="a7"/>
       <w:jc w:val="center"/>
+      <w:rPr>
+        <w:rFonts w:ascii="Times New Roman" w:hAnsi="Times New Roman" w:cs="Times New Roman"/>
+        <w:sz w:val="28"/>
+        <w:szCs w:val="28"/>
+      </w:rPr>
     </w:pPr>
     <w:r>
+      <w:rPr>
+        <w:rFonts w:ascii="Times New Roman" w:hAnsi="Times New Roman" w:cs="Times New Roman"/>
+        <w:sz w:val="28"/>
+        <w:szCs w:val="28"/>
+      </w:rPr>
       <w:t>г. Санкт-Петербург</w:t>
     </w:r>
   </w:p>
@@ -1307,8 +1710,18 @@
     <w:pPr>
       <w:pStyle w:val="a7"/>
       <w:jc w:val="center"/>
+      <w:rPr>
+        <w:rFonts w:ascii="Times New Roman" w:hAnsi="Times New Roman" w:cs="Times New Roman"/>
+        <w:sz w:val="28"/>
+        <w:szCs w:val="28"/>
+      </w:rPr>
     </w:pPr>
     <w:r>
+      <w:rPr>
+        <w:rFonts w:ascii="Times New Roman" w:hAnsi="Times New Roman" w:cs="Times New Roman"/>
+        <w:sz w:val="28"/>
+        <w:szCs w:val="28"/>
+      </w:rPr>
       <w:t>2024</w:t>
     </w:r>
   </w:p>
@@ -1338,6 +1751,243 @@
     </w:p>
   </w:footnote>
 </w:footnotes>
+</file>
+
+<file path=word/numbering.xml><?xml version="1.0" encoding="utf-8"?>
+<w:numbering xmlns:wpc="http://schemas.microsoft.com/office/word/2010/wordprocessingCanvas" xmlns:cx="http://schemas.microsoft.com/office/drawing/2014/chartex" xmlns:cx1="http://schemas.microsoft.com/office/drawing/2015/9/8/chartex" xmlns:cx2="http://schemas.microsoft.com/office/drawing/2015/10/21/chartex" xmlns:cx3="http://schemas.microsoft.com/office/drawing/2016/5/9/chartex" xmlns:cx4="http://schemas.microsoft.com/office/drawing/2016/5/10/chartex" xmlns:cx5="http://schemas.microsoft.com/office/drawing/2016/5/11/chartex" xmlns:cx6="http://schemas.microsoft.com/office/drawing/2016/5/12/chartex" xmlns:cx7="http://schemas.microsoft.com/office/drawing/2016/5/13/chartex" xmlns:cx8="http://schemas.microsoft.com/office/drawing/2016/5/14/chartex" xmlns:mc="http://schemas.openxmlformats.org/markup-compatibility/2006" xmlns:aink="http://schemas.microsoft.com/office/drawing/2016/ink" xmlns:am3d="http://schemas.microsoft.com/office/drawing/2017/model3d" xmlns:o="urn:schemas-microsoft-com:office:office" xmlns:r="http://schemas.openxmlformats.org/officeDocument/2006/relationships" xmlns:m="http://schemas.openxmlformats.org/officeDocument/2006/math" xmlns:v="urn:schemas-microsoft-com:vml" xmlns:wp14="http://schemas.microsoft.com/office/word/2010/wordprocessingDrawing" xmlns:wp="http://schemas.openxmlformats.org/drawingml/2006/wordprocessingDrawing" xmlns:w10="urn:schemas-microsoft-com:office:word" xmlns:w="http://schemas.openxmlformats.org/wordprocessingml/2006/main" xmlns:w14="http://schemas.microsoft.com/office/word/2010/wordml" xmlns:w15="http://schemas.microsoft.com/office/word/2012/wordml" xmlns:w16cex="http://schemas.microsoft.com/office/word/2018/wordml/cex" xmlns:w16cid="http://schemas.microsoft.com/office/word/2016/wordml/cid" xmlns:w16="http://schemas.microsoft.com/office/word/2018/wordml" xmlns:w16sdtdh="http://schemas.microsoft.com/office/word/2020/wordml/sdtdatahash" xmlns:w16se="http://schemas.microsoft.com/office/word/2015/wordml/symex" xmlns:wpg="http://schemas.microsoft.com/office/word/2010/wordprocessingGroup" xmlns:wpi="http://schemas.microsoft.com/office/word/2010/wordprocessingInk" xmlns:wne="http://schemas.microsoft.com/office/word/2006/wordml" xmlns:wps="http://schemas.microsoft.com/office/word/2010/wordprocessingShape" mc:Ignorable="w14 w15 w16se w16cid w16 w16cex w16sdtdh wp14">
+  <w:abstractNum w:abstractNumId="0" w15:restartNumberingAfterBreak="0">
+    <w:nsid w:val="435C5E9B"/>
+    <w:multiLevelType w:val="hybridMultilevel"/>
+    <w:tmpl w:val="50E825C8"/>
+    <w:lvl w:ilvl="0" w:tplc="04190001">
+      <w:start w:val="1"/>
+      <w:numFmt w:val="bullet"/>
+      <w:lvlText w:val=""/>
+      <w:lvlJc w:val="left"/>
+      <w:pPr>
+        <w:ind w:left="360" w:hanging="360"/>
+      </w:pPr>
+      <w:rPr>
+        <w:rFonts w:ascii="Symbol" w:hAnsi="Symbol" w:hint="default"/>
+      </w:rPr>
+    </w:lvl>
+    <w:lvl w:ilvl="1" w:tplc="04190003" w:tentative="1">
+      <w:start w:val="1"/>
+      <w:numFmt w:val="bullet"/>
+      <w:lvlText w:val="o"/>
+      <w:lvlJc w:val="left"/>
+      <w:pPr>
+        <w:ind w:left="1080" w:hanging="360"/>
+      </w:pPr>
+      <w:rPr>
+        <w:rFonts w:ascii="Courier New" w:hAnsi="Courier New" w:cs="Courier New" w:hint="default"/>
+      </w:rPr>
+    </w:lvl>
+    <w:lvl w:ilvl="2" w:tplc="04190005" w:tentative="1">
+      <w:start w:val="1"/>
+      <w:numFmt w:val="bullet"/>
+      <w:lvlText w:val=""/>
+      <w:lvlJc w:val="left"/>
+      <w:pPr>
+        <w:ind w:left="1800" w:hanging="360"/>
+      </w:pPr>
+      <w:rPr>
+        <w:rFonts w:ascii="Wingdings" w:hAnsi="Wingdings" w:hint="default"/>
+      </w:rPr>
+    </w:lvl>
+    <w:lvl w:ilvl="3" w:tplc="04190001" w:tentative="1">
+      <w:start w:val="1"/>
+      <w:numFmt w:val="bullet"/>
+      <w:lvlText w:val=""/>
+      <w:lvlJc w:val="left"/>
+      <w:pPr>
+        <w:ind w:left="2520" w:hanging="360"/>
+      </w:pPr>
+      <w:rPr>
+        <w:rFonts w:ascii="Symbol" w:hAnsi="Symbol" w:hint="default"/>
+      </w:rPr>
+    </w:lvl>
+    <w:lvl w:ilvl="4" w:tplc="04190003" w:tentative="1">
+      <w:start w:val="1"/>
+      <w:numFmt w:val="bullet"/>
+      <w:lvlText w:val="o"/>
+      <w:lvlJc w:val="left"/>
+      <w:pPr>
+        <w:ind w:left="3240" w:hanging="360"/>
+      </w:pPr>
+      <w:rPr>
+        <w:rFonts w:ascii="Courier New" w:hAnsi="Courier New" w:cs="Courier New" w:hint="default"/>
+      </w:rPr>
+    </w:lvl>
+    <w:lvl w:ilvl="5" w:tplc="04190005" w:tentative="1">
+      <w:start w:val="1"/>
+      <w:numFmt w:val="bullet"/>
+      <w:lvlText w:val=""/>
+      <w:lvlJc w:val="left"/>
+      <w:pPr>
+        <w:ind w:left="3960" w:hanging="360"/>
+      </w:pPr>
+      <w:rPr>
+        <w:rFonts w:ascii="Wingdings" w:hAnsi="Wingdings" w:hint="default"/>
+      </w:rPr>
+    </w:lvl>
+    <w:lvl w:ilvl="6" w:tplc="04190001" w:tentative="1">
+      <w:start w:val="1"/>
+      <w:numFmt w:val="bullet"/>
+      <w:lvlText w:val=""/>
+      <w:lvlJc w:val="left"/>
+      <w:pPr>
+        <w:ind w:left="4680" w:hanging="360"/>
+      </w:pPr>
+      <w:rPr>
+        <w:rFonts w:ascii="Symbol" w:hAnsi="Symbol" w:hint="default"/>
+      </w:rPr>
+    </w:lvl>
+    <w:lvl w:ilvl="7" w:tplc="04190003" w:tentative="1">
+      <w:start w:val="1"/>
+      <w:numFmt w:val="bullet"/>
+      <w:lvlText w:val="o"/>
+      <w:lvlJc w:val="left"/>
+      <w:pPr>
+        <w:ind w:left="5400" w:hanging="360"/>
+      </w:pPr>
+      <w:rPr>
+        <w:rFonts w:ascii="Courier New" w:hAnsi="Courier New" w:cs="Courier New" w:hint="default"/>
+      </w:rPr>
+    </w:lvl>
+    <w:lvl w:ilvl="8" w:tplc="04190005" w:tentative="1">
+      <w:start w:val="1"/>
+      <w:numFmt w:val="bullet"/>
+      <w:lvlText w:val=""/>
+      <w:lvlJc w:val="left"/>
+      <w:pPr>
+        <w:ind w:left="6120" w:hanging="360"/>
+      </w:pPr>
+      <w:rPr>
+        <w:rFonts w:ascii="Wingdings" w:hAnsi="Wingdings" w:hint="default"/>
+      </w:rPr>
+    </w:lvl>
+  </w:abstractNum>
+  <w:abstractNum w:abstractNumId="1" w15:restartNumberingAfterBreak="0">
+    <w:nsid w:val="59C702CA"/>
+    <w:multiLevelType w:val="hybridMultilevel"/>
+    <w:tmpl w:val="2746FF9E"/>
+    <w:lvl w:ilvl="0" w:tplc="04190001">
+      <w:start w:val="1"/>
+      <w:numFmt w:val="bullet"/>
+      <w:lvlText w:val=""/>
+      <w:lvlJc w:val="left"/>
+      <w:pPr>
+        <w:ind w:left="360" w:hanging="360"/>
+      </w:pPr>
+      <w:rPr>
+        <w:rFonts w:ascii="Symbol" w:hAnsi="Symbol" w:hint="default"/>
+      </w:rPr>
+    </w:lvl>
+    <w:lvl w:ilvl="1" w:tplc="04190003" w:tentative="1">
+      <w:start w:val="1"/>
+      <w:numFmt w:val="bullet"/>
+      <w:lvlText w:val="o"/>
+      <w:lvlJc w:val="left"/>
+      <w:pPr>
+        <w:ind w:left="1080" w:hanging="360"/>
+      </w:pPr>
+      <w:rPr>
+        <w:rFonts w:ascii="Courier New" w:hAnsi="Courier New" w:cs="Courier New" w:hint="default"/>
+      </w:rPr>
+    </w:lvl>
+    <w:lvl w:ilvl="2" w:tplc="04190005" w:tentative="1">
+      <w:start w:val="1"/>
+      <w:numFmt w:val="bullet"/>
+      <w:lvlText w:val=""/>
+      <w:lvlJc w:val="left"/>
+      <w:pPr>
+        <w:ind w:left="1800" w:hanging="360"/>
+      </w:pPr>
+      <w:rPr>
+        <w:rFonts w:ascii="Wingdings" w:hAnsi="Wingdings" w:hint="default"/>
+      </w:rPr>
+    </w:lvl>
+    <w:lvl w:ilvl="3" w:tplc="04190001" w:tentative="1">
+      <w:start w:val="1"/>
+      <w:numFmt w:val="bullet"/>
+      <w:lvlText w:val=""/>
+      <w:lvlJc w:val="left"/>
+      <w:pPr>
+        <w:ind w:left="2520" w:hanging="360"/>
+      </w:pPr>
+      <w:rPr>
+        <w:rFonts w:ascii="Symbol" w:hAnsi="Symbol" w:hint="default"/>
+      </w:rPr>
+    </w:lvl>
+    <w:lvl w:ilvl="4" w:tplc="04190003" w:tentative="1">
+      <w:start w:val="1"/>
+      <w:numFmt w:val="bullet"/>
+      <w:lvlText w:val="o"/>
+      <w:lvlJc w:val="left"/>
+      <w:pPr>
+        <w:ind w:left="3240" w:hanging="360"/>
+      </w:pPr>
+      <w:rPr>
+        <w:rFonts w:ascii="Courier New" w:hAnsi="Courier New" w:cs="Courier New" w:hint="default"/>
+      </w:rPr>
+    </w:lvl>
+    <w:lvl w:ilvl="5" w:tplc="04190005" w:tentative="1">
+      <w:start w:val="1"/>
+      <w:numFmt w:val="bullet"/>
+      <w:lvlText w:val=""/>
+      <w:lvlJc w:val="left"/>
+      <w:pPr>
+        <w:ind w:left="3960" w:hanging="360"/>
+      </w:pPr>
+      <w:rPr>
+        <w:rFonts w:ascii="Wingdings" w:hAnsi="Wingdings" w:hint="default"/>
+      </w:rPr>
+    </w:lvl>
+    <w:lvl w:ilvl="6" w:tplc="04190001" w:tentative="1">
+      <w:start w:val="1"/>
+      <w:numFmt w:val="bullet"/>
+      <w:lvlText w:val=""/>
+      <w:lvlJc w:val="left"/>
+      <w:pPr>
+        <w:ind w:left="4680" w:hanging="360"/>
+      </w:pPr>
+      <w:rPr>
+        <w:rFonts w:ascii="Symbol" w:hAnsi="Symbol" w:hint="default"/>
+      </w:rPr>
+    </w:lvl>
+    <w:lvl w:ilvl="7" w:tplc="04190003" w:tentative="1">
+      <w:start w:val="1"/>
+      <w:numFmt w:val="bullet"/>
+      <w:lvlText w:val="o"/>
+      <w:lvlJc w:val="left"/>
+      <w:pPr>
+        <w:ind w:left="5400" w:hanging="360"/>
+      </w:pPr>
+      <w:rPr>
+        <w:rFonts w:ascii="Courier New" w:hAnsi="Courier New" w:cs="Courier New" w:hint="default"/>
+      </w:rPr>
+    </w:lvl>
+    <w:lvl w:ilvl="8" w:tplc="04190005" w:tentative="1">
+      <w:start w:val="1"/>
+      <w:numFmt w:val="bullet"/>
+      <w:lvlText w:val=""/>
+      <w:lvlJc w:val="left"/>
+      <w:pPr>
+        <w:ind w:left="6120" w:hanging="360"/>
+      </w:pPr>
+      <w:rPr>
+        <w:rFonts w:ascii="Wingdings" w:hAnsi="Wingdings" w:hint="default"/>
+      </w:rPr>
+    </w:lvl>
+  </w:abstractNum>
+  <w:num w:numId="1">
+    <w:abstractNumId w:val="1"/>
+  </w:num>
+  <w:num w:numId="2">
+    <w:abstractNumId w:val="0"/>
+  </w:num>
+</w:numbering>
 </file>
 
 <file path=word/styles.xml><?xml version="1.0" encoding="utf-8"?>

</xml_diff>

<commit_message>
docs(prog/lab1): 🎉 lab1 done
</commit_message>
<xml_diff>
--- a/Programming/Lab1/Report.docx
+++ b/Programming/Lab1/Report.docx
@@ -389,9 +389,6 @@
             </w:rPr>
           </w:pPr>
           <w:r>
-            <w:rPr>
-              <w:rFonts w:ascii="Times New Roman" w:hAnsi="Times New Roman" w:cs="Times New Roman"/>
-            </w:rPr>
             <w:fldChar w:fldCharType="begin"/>
           </w:r>
           <w:r>
@@ -1069,6 +1066,7 @@
       <w:r>
         <w:rPr>
           <w:rFonts w:ascii="Times New Roman" w:hAnsi="Times New Roman" w:cs="Times New Roman"/>
+          <w:noProof/>
         </w:rPr>
         <w:drawing>
           <wp:inline distT="0" distB="0" distL="0" distR="0" wp14:anchorId="6A907749" wp14:editId="335F17B0">
@@ -1230,25 +1228,7 @@
           <w:sz w:val="28"/>
           <w:szCs w:val="28"/>
         </w:rPr>
-        <w:t xml:space="preserve"> с удаленным сервером «</w:t>
-      </w:r>
-      <w:proofErr w:type="spellStart"/>
-      <w:r>
-        <w:rPr>
-          <w:rFonts w:ascii="Times New Roman" w:hAnsi="Times New Roman" w:cs="Times New Roman"/>
-          <w:sz w:val="28"/>
-          <w:szCs w:val="28"/>
-        </w:rPr>
-        <w:t>helious</w:t>
-      </w:r>
-      <w:proofErr w:type="spellEnd"/>
-      <w:r>
-        <w:rPr>
-          <w:rFonts w:ascii="Times New Roman" w:hAnsi="Times New Roman" w:cs="Times New Roman"/>
-          <w:sz w:val="28"/>
-          <w:szCs w:val="28"/>
-        </w:rPr>
-        <w:t>»</w:t>
+        <w:t xml:space="preserve"> с удаленным сервером «helios»</w:t>
       </w:r>
       <w:r>
         <w:rPr>
@@ -1531,32 +1511,56 @@
           <w:rFonts w:ascii="Times New Roman" w:hAnsi="Times New Roman" w:cs="Times New Roman"/>
           <w:sz w:val="28"/>
           <w:szCs w:val="28"/>
+        </w:rPr>
+      </w:pPr>
+      <w:r>
+        <w:rPr>
+          <w:rFonts w:ascii="Times New Roman" w:hAnsi="Times New Roman" w:cs="Times New Roman"/>
+          <w:sz w:val="28"/>
+          <w:szCs w:val="28"/>
+        </w:rPr>
+        <w:t>Таким образом,</w:t>
+      </w:r>
+      <w:r>
+        <w:rPr>
+          <w:rFonts w:ascii="Times New Roman" w:hAnsi="Times New Roman" w:cs="Times New Roman"/>
+          <w:sz w:val="28"/>
+          <w:szCs w:val="28"/>
+        </w:rPr>
+        <w:t xml:space="preserve"> я получил </w:t>
+      </w:r>
+      <w:r>
+        <w:rPr>
+          <w:rFonts w:ascii="Times New Roman" w:hAnsi="Times New Roman" w:cs="Times New Roman"/>
+          <w:sz w:val="28"/>
+          <w:szCs w:val="28"/>
+        </w:rPr>
+        <w:t xml:space="preserve">базу для освоения ЯП </w:t>
+      </w:r>
+      <w:r>
+        <w:rPr>
+          <w:rFonts w:ascii="Times New Roman" w:hAnsi="Times New Roman" w:cs="Times New Roman"/>
+          <w:sz w:val="28"/>
+          <w:szCs w:val="28"/>
           <w:lang w:val="en-US"/>
         </w:rPr>
-      </w:pPr>
-      <w:r>
-        <w:rPr>
-          <w:rFonts w:ascii="Times New Roman" w:hAnsi="Times New Roman" w:cs="Times New Roman"/>
-          <w:sz w:val="28"/>
-          <w:szCs w:val="28"/>
-        </w:rPr>
-        <w:t>Таким образом,</w:t>
-      </w:r>
-      <w:r>
-        <w:rPr>
-          <w:rFonts w:ascii="Times New Roman" w:hAnsi="Times New Roman" w:cs="Times New Roman"/>
-          <w:sz w:val="28"/>
-          <w:szCs w:val="28"/>
-        </w:rPr>
-        <w:t xml:space="preserve"> я получил </w:t>
-      </w:r>
-      <w:r>
-        <w:rPr>
-          <w:rFonts w:ascii="Times New Roman" w:hAnsi="Times New Roman" w:cs="Times New Roman"/>
-          <w:sz w:val="28"/>
-          <w:szCs w:val="28"/>
-        </w:rPr>
-        <w:t xml:space="preserve">базу для освоения ЯП </w:t>
+        <w:t>Java</w:t>
+      </w:r>
+      <w:r>
+        <w:rPr>
+          <w:rFonts w:ascii="Times New Roman" w:hAnsi="Times New Roman" w:cs="Times New Roman"/>
+          <w:sz w:val="28"/>
+          <w:szCs w:val="28"/>
+        </w:rPr>
+        <w:t xml:space="preserve"> </w:t>
+      </w:r>
+      <w:r>
+        <w:rPr>
+          <w:rFonts w:ascii="Times New Roman" w:hAnsi="Times New Roman" w:cs="Times New Roman"/>
+          <w:sz w:val="28"/>
+          <w:szCs w:val="28"/>
+        </w:rPr>
+        <w:t>и взаимодействия с удаленным сервером «</w:t>
       </w:r>
       <w:r>
         <w:rPr>
@@ -1565,35 +1569,8 @@
           <w:szCs w:val="28"/>
           <w:lang w:val="en-US"/>
         </w:rPr>
-        <w:t>Java</w:t>
-      </w:r>
-      <w:r>
-        <w:rPr>
-          <w:rFonts w:ascii="Times New Roman" w:hAnsi="Times New Roman" w:cs="Times New Roman"/>
-          <w:sz w:val="28"/>
-          <w:szCs w:val="28"/>
-        </w:rPr>
-        <w:t xml:space="preserve"> </w:t>
-      </w:r>
-      <w:r>
-        <w:rPr>
-          <w:rFonts w:ascii="Times New Roman" w:hAnsi="Times New Roman" w:cs="Times New Roman"/>
-          <w:sz w:val="28"/>
-          <w:szCs w:val="28"/>
-        </w:rPr>
-        <w:t>и взаимодействия с удаленным сервером «</w:t>
-      </w:r>
-      <w:proofErr w:type="spellStart"/>
-      <w:r>
-        <w:rPr>
-          <w:rFonts w:ascii="Times New Roman" w:hAnsi="Times New Roman" w:cs="Times New Roman"/>
-          <w:sz w:val="28"/>
-          <w:szCs w:val="28"/>
-          <w:lang w:val="en-US"/>
-        </w:rPr>
-        <w:t>helious</w:t>
-      </w:r>
-      <w:proofErr w:type="spellEnd"/>
+        <w:t>helios</w:t>
+      </w:r>
       <w:r>
         <w:rPr>
           <w:rFonts w:ascii="Times New Roman" w:hAnsi="Times New Roman" w:cs="Times New Roman"/>

</xml_diff>